<commit_message>
Add reverse geocoding feature to address module and integrate AI chat functionality. Update README with DeepSeek API configuration. Enhance input component for confirmation events and improve address editing UI. Refactor search page to support AI-driven product recommendations and user interactions.
</commit_message>
<xml_diff>
--- a/docs/毕业论文.docx
+++ b/docs/毕业论文.docx
@@ -2,6 +2,14 @@
 <file path=word/document.xml><?xml version="1.0" encoding="utf-8"?>
 <w:document xmlns:wpc="http://schemas.microsoft.com/office/word/2010/wordprocessingCanvas" xmlns:mo="http://schemas.microsoft.com/office/mac/office/2008/main" xmlns:mc="http://schemas.openxmlformats.org/markup-compatibility/2006" xmlns:mv="urn:schemas-microsoft-com:mac:vml" xmlns:o="urn:schemas-microsoft-com:office:office" xmlns:r="http://schemas.openxmlformats.org/officeDocument/2006/relationships" xmlns:m="http://schemas.openxmlformats.org/officeDocument/2006/math" xmlns:v="urn:schemas-microsoft-com:vml" xmlns:wp14="http://schemas.microsoft.com/office/word/2010/wordprocessingDrawing" xmlns:wp="http://schemas.openxmlformats.org/drawingml/2006/wordprocessingDrawing" xmlns:w10="urn:schemas-microsoft-com:office:word" xmlns:w="http://schemas.openxmlformats.org/wordprocessingml/2006/main" xmlns:w14="http://schemas.microsoft.com/office/word/2010/wordml" xmlns:wpg="http://schemas.microsoft.com/office/word/2010/wordprocessingGroup" xmlns:wpi="http://schemas.microsoft.com/office/word/2010/wordprocessingInk" xmlns:wne="http://schemas.microsoft.com/office/word/2006/wordml" xmlns:wps="http://schemas.microsoft.com/office/word/2010/wordprocessingShape" mc:Ignorable="w14 wp14">
   <w:body>
+    <w:p>
+      <w:pPr>
+        <w:pStyle w:val="Title"/>
+      </w:pPr>
+      <w:r>
+        <w:t>本科毕业设计说明书</w:t>
+      </w:r>
+    </w:p>
     <w:p>
       <w:pPr/>
       <w:r>
@@ -92,7 +100,7 @@
     <w:p>
       <w:pPr/>
       <w:r>
-        <w:t>关键词：深度学习；图像识别；协同过滤；推荐系统；垂直电商；小程序</w:t>
+        <w:t>关键词：深度学习；图像识别；协同过滤；推荐系统；垂直电商</w:t>
       </w:r>
     </w:p>
     <w:p>
@@ -126,7 +134,7 @@
     <w:p>
       <w:pPr/>
       <w:r>
-        <w:t>Keywords: Deep Learning; Image Recognition; Collaborative Filtering; Recommendation System; Vertical E-commerce; Mini-program</w:t>
+        <w:t>Keywords: Deep Learning; Image Recognition; Collaborative Filtering; Recommendation System; Vertical E-commerce</w:t>
       </w:r>
     </w:p>
     <w:p>
@@ -944,6 +952,16 @@
       <w:pPr>
         <w:pStyle w:val="Heading1"/>
       </w:pPr>
+    </w:p>
+    <w:p>
+      <w:pPr>
+        <w:pStyle w:val="Heading1"/>
+      </w:pPr>
+    </w:p>
+    <w:p>
+      <w:pPr>
+        <w:pStyle w:val="Heading1"/>
+      </w:pPr>
       <w:r>
         <w:t>结  论</w:t>
       </w:r>
@@ -967,6 +985,11 @@
       <w:r>
         <w:br w:type="page"/>
       </w:r>
+    </w:p>
+    <w:p>
+      <w:pPr>
+        <w:pStyle w:val="Heading1"/>
+      </w:pPr>
     </w:p>
     <w:p>
       <w:pPr>
@@ -1009,6 +1032,11 @@
       <w:pPr>
         <w:pStyle w:val="Heading1"/>
       </w:pPr>
+    </w:p>
+    <w:p>
+      <w:pPr>
+        <w:pStyle w:val="Heading1"/>
+      </w:pPr>
       <w:r>
         <w:t>致  谢</w:t>
       </w:r>
@@ -1029,6 +1057,19 @@
         <w:br/>
         <w:br/>
         <w:t>最后，感谢所有为本研究提供帮助和支持的人们。</w:t>
+      </w:r>
+    </w:p>
+    <w:p>
+      <w:pPr>
+        <w:pStyle w:val="Heading1"/>
+      </w:pPr>
+      <w:r>
+        <w:t>本科毕业设计说明书</w:t>
+      </w:r>
+    </w:p>
+    <w:p>
+      <w:r>
+        <w:br w:type="page"/>
       </w:r>
     </w:p>
     <w:sectPr>

</xml_diff>